<commit_message>
Updated content in 'Why We Chose VLM (Gemini 2.5 Flash)'
</commit_message>
<xml_diff>
--- a/Why We Chose VLM (Gemini 2.5 Flash).docx
+++ b/Why We Chose VLM (Gemini 2.5 Flash).docx
@@ -5,30 +5,39 @@
     <w:p>
       <w:pPr>
         <w:rPr>
-          <w:sz w:val="28"/>
-          <w:szCs w:val="28"/>
+          <w:sz w:val="26"/>
+          <w:szCs w:val="26"/>
         </w:rPr>
       </w:pPr>
       <w:r>
         <w:rPr>
-          <w:sz w:val="28"/>
-          <w:szCs w:val="28"/>
+          <w:sz w:val="26"/>
+          <w:szCs w:val="26"/>
         </w:rPr>
-        <w:t xml:space="preserve">Our </w:t>
+        <w:t xml:space="preserve">Our choice was based on </w:t>
       </w:r>
       <w:r>
         <w:rPr>
-          <w:sz w:val="28"/>
-          <w:szCs w:val="28"/>
+          <w:b/>
+          <w:bCs/>
+          <w:sz w:val="26"/>
+          <w:szCs w:val="26"/>
         </w:rPr>
-        <w:t>choice was based on ROI (Return on Investment) and Accuracy, not the lowest per-page price.</w:t>
+        <w:t>ROI (Return on Investment) and Accuracy</w:t>
+      </w:r>
+      <w:r>
+        <w:rPr>
+          <w:sz w:val="26"/>
+          <w:szCs w:val="26"/>
+        </w:rPr>
+        <w:t>, not the lowest per-page price.</w:t>
       </w:r>
     </w:p>
     <w:p>
       <w:pPr>
         <w:rPr>
-          <w:sz w:val="28"/>
-          <w:szCs w:val="28"/>
+          <w:sz w:val="26"/>
+          <w:szCs w:val="26"/>
         </w:rPr>
       </w:pPr>
     </w:p>
@@ -39,10 +48,10 @@
         <w:tblLook w:val="04A0" w:firstRow="1" w:lastRow="0" w:firstColumn="1" w:lastColumn="0" w:noHBand="0" w:noVBand="1"/>
       </w:tblPr>
       <w:tblGrid>
-        <w:gridCol w:w="2067"/>
-        <w:gridCol w:w="2215"/>
-        <w:gridCol w:w="1978"/>
-        <w:gridCol w:w="2756"/>
+        <w:gridCol w:w="1952"/>
+        <w:gridCol w:w="2219"/>
+        <w:gridCol w:w="1962"/>
+        <w:gridCol w:w="2883"/>
       </w:tblGrid>
       <w:tr>
         <w:trPr>
@@ -57,14 +66,14 @@
           <w:p>
             <w:pPr>
               <w:rPr>
-                <w:sz w:val="28"/>
-                <w:szCs w:val="28"/>
-              </w:rPr>
-            </w:pPr>
-            <w:r>
-              <w:rPr>
-                <w:sz w:val="28"/>
-                <w:szCs w:val="28"/>
+                <w:sz w:val="26"/>
+                <w:szCs w:val="26"/>
+              </w:rPr>
+            </w:pPr>
+            <w:r>
+              <w:rPr>
+                <w:sz w:val="26"/>
+                <w:szCs w:val="26"/>
               </w:rPr>
               <w:t>Factor</w:t>
             </w:r>
@@ -79,14 +88,14 @@
             <w:pPr>
               <w:cnfStyle w:val="100000000000" w:firstRow="1" w:lastRow="0" w:firstColumn="0" w:lastColumn="0" w:oddVBand="0" w:evenVBand="0" w:oddHBand="0" w:evenHBand="0" w:firstRowFirstColumn="0" w:firstRowLastColumn="0" w:lastRowFirstColumn="0" w:lastRowLastColumn="0"/>
               <w:rPr>
-                <w:sz w:val="28"/>
-                <w:szCs w:val="28"/>
-              </w:rPr>
-            </w:pPr>
-            <w:r>
-              <w:rPr>
-                <w:sz w:val="28"/>
-                <w:szCs w:val="28"/>
+                <w:sz w:val="26"/>
+                <w:szCs w:val="26"/>
+              </w:rPr>
+            </w:pPr>
+            <w:r>
+              <w:rPr>
+                <w:sz w:val="26"/>
+                <w:szCs w:val="26"/>
               </w:rPr>
               <w:t>Traditional OCR</w:t>
             </w:r>
@@ -101,14 +110,14 @@
             <w:pPr>
               <w:cnfStyle w:val="100000000000" w:firstRow="1" w:lastRow="0" w:firstColumn="0" w:lastColumn="0" w:oddVBand="0" w:evenVBand="0" w:oddHBand="0" w:evenHBand="0" w:firstRowFirstColumn="0" w:firstRowLastColumn="0" w:lastRowFirstColumn="0" w:lastRowLastColumn="0"/>
               <w:rPr>
-                <w:sz w:val="28"/>
-                <w:szCs w:val="28"/>
-              </w:rPr>
-            </w:pPr>
-            <w:r>
-              <w:rPr>
-                <w:sz w:val="28"/>
-                <w:szCs w:val="28"/>
+                <w:sz w:val="26"/>
+                <w:szCs w:val="26"/>
+              </w:rPr>
+            </w:pPr>
+            <w:r>
+              <w:rPr>
+                <w:sz w:val="26"/>
+                <w:szCs w:val="26"/>
               </w:rPr>
               <w:t>Gemini 2.5 Flash (VLM)</w:t>
             </w:r>
@@ -123,14 +132,14 @@
             <w:pPr>
               <w:cnfStyle w:val="100000000000" w:firstRow="1" w:lastRow="0" w:firstColumn="0" w:lastColumn="0" w:oddVBand="0" w:evenVBand="0" w:oddHBand="0" w:evenHBand="0" w:firstRowFirstColumn="0" w:firstRowLastColumn="0" w:lastRowFirstColumn="0" w:lastRowLastColumn="0"/>
               <w:rPr>
-                <w:sz w:val="28"/>
-                <w:szCs w:val="28"/>
-              </w:rPr>
-            </w:pPr>
-            <w:r>
-              <w:rPr>
-                <w:sz w:val="28"/>
-                <w:szCs w:val="28"/>
+                <w:sz w:val="26"/>
+                <w:szCs w:val="26"/>
+              </w:rPr>
+            </w:pPr>
+            <w:r>
+              <w:rPr>
+                <w:sz w:val="26"/>
+                <w:szCs w:val="26"/>
               </w:rPr>
               <w:t>ROI Justification</w:t>
             </w:r>
@@ -150,14 +159,14 @@
           <w:p>
             <w:pPr>
               <w:rPr>
-                <w:sz w:val="28"/>
-                <w:szCs w:val="28"/>
-              </w:rPr>
-            </w:pPr>
-            <w:r>
-              <w:rPr>
-                <w:sz w:val="28"/>
-                <w:szCs w:val="28"/>
+                <w:sz w:val="26"/>
+                <w:szCs w:val="26"/>
+              </w:rPr>
+            </w:pPr>
+            <w:r>
+              <w:rPr>
+                <w:sz w:val="26"/>
+                <w:szCs w:val="26"/>
               </w:rPr>
               <w:t>Accuracy Target</w:t>
             </w:r>
@@ -172,14 +181,14 @@
             <w:pPr>
               <w:cnfStyle w:val="000000100000" w:firstRow="0" w:lastRow="0" w:firstColumn="0" w:lastColumn="0" w:oddVBand="0" w:evenVBand="0" w:oddHBand="1" w:evenHBand="0" w:firstRowFirstColumn="0" w:firstRowLastColumn="0" w:lastRowFirstColumn="0" w:lastRowLastColumn="0"/>
               <w:rPr>
-                <w:sz w:val="28"/>
-                <w:szCs w:val="28"/>
-              </w:rPr>
-            </w:pPr>
-            <w:r>
-              <w:rPr>
-                <w:sz w:val="28"/>
-                <w:szCs w:val="28"/>
+                <w:sz w:val="26"/>
+                <w:szCs w:val="26"/>
+              </w:rPr>
+            </w:pPr>
+            <w:r>
+              <w:rPr>
+                <w:sz w:val="26"/>
+                <w:szCs w:val="26"/>
               </w:rPr>
               <w:t>Low (30-60%)</w:t>
             </w:r>
@@ -194,16 +203,16 @@
             <w:pPr>
               <w:cnfStyle w:val="000000100000" w:firstRow="0" w:lastRow="0" w:firstColumn="0" w:lastColumn="0" w:oddVBand="0" w:evenVBand="0" w:oddHBand="1" w:evenHBand="0" w:firstRowFirstColumn="0" w:firstRowLastColumn="0" w:lastRowFirstColumn="0" w:lastRowLastColumn="0"/>
               <w:rPr>
-                <w:sz w:val="28"/>
-                <w:szCs w:val="28"/>
+                <w:sz w:val="26"/>
+                <w:szCs w:val="26"/>
               </w:rPr>
             </w:pPr>
             <w:r>
               <w:rPr>
                 <w:b/>
                 <w:bCs/>
-                <w:sz w:val="28"/>
-                <w:szCs w:val="28"/>
+                <w:sz w:val="26"/>
+                <w:szCs w:val="26"/>
               </w:rPr>
               <w:t>High (85%+)</w:t>
             </w:r>
@@ -218,14 +227,14 @@
             <w:pPr>
               <w:cnfStyle w:val="000000100000" w:firstRow="0" w:lastRow="0" w:firstColumn="0" w:lastColumn="0" w:oddVBand="0" w:evenVBand="0" w:oddHBand="1" w:evenHBand="0" w:firstRowFirstColumn="0" w:firstRowLastColumn="0" w:lastRowFirstColumn="0" w:lastRowLastColumn="0"/>
               <w:rPr>
-                <w:sz w:val="28"/>
-                <w:szCs w:val="28"/>
-              </w:rPr>
-            </w:pPr>
-            <w:r>
-              <w:rPr>
-                <w:sz w:val="28"/>
-                <w:szCs w:val="28"/>
+                <w:sz w:val="26"/>
+                <w:szCs w:val="26"/>
+              </w:rPr>
+            </w:pPr>
+            <w:r>
+              <w:rPr>
+                <w:sz w:val="26"/>
+                <w:szCs w:val="26"/>
               </w:rPr>
               <w:t xml:space="preserve">VLM is required to solve the </w:t>
             </w:r>
@@ -233,15 +242,15 @@
               <w:rPr>
                 <w:b/>
                 <w:bCs/>
-                <w:sz w:val="28"/>
-                <w:szCs w:val="28"/>
+                <w:sz w:val="26"/>
+                <w:szCs w:val="26"/>
               </w:rPr>
               <w:t>40-80% inaccuracy problem</w:t>
             </w:r>
             <w:r>
               <w:rPr>
-                <w:sz w:val="28"/>
-                <w:szCs w:val="28"/>
+                <w:sz w:val="26"/>
+                <w:szCs w:val="26"/>
               </w:rPr>
               <w:t xml:space="preserve"> in provider directories.</w:t>
             </w:r>
@@ -258,14 +267,14 @@
           <w:p>
             <w:pPr>
               <w:rPr>
-                <w:sz w:val="28"/>
-                <w:szCs w:val="28"/>
-              </w:rPr>
-            </w:pPr>
-            <w:r>
-              <w:rPr>
-                <w:sz w:val="28"/>
-                <w:szCs w:val="28"/>
+                <w:sz w:val="26"/>
+                <w:szCs w:val="26"/>
+              </w:rPr>
+            </w:pPr>
+            <w:r>
+              <w:rPr>
+                <w:sz w:val="26"/>
+                <w:szCs w:val="26"/>
               </w:rPr>
               <w:t>Output</w:t>
             </w:r>
@@ -280,14 +289,14 @@
             <w:pPr>
               <w:cnfStyle w:val="000000000000" w:firstRow="0" w:lastRow="0" w:firstColumn="0" w:lastColumn="0" w:oddVBand="0" w:evenVBand="0" w:oddHBand="0" w:evenHBand="0" w:firstRowFirstColumn="0" w:firstRowLastColumn="0" w:lastRowFirstColumn="0" w:lastRowLastColumn="0"/>
               <w:rPr>
-                <w:sz w:val="28"/>
-                <w:szCs w:val="28"/>
-              </w:rPr>
-            </w:pPr>
-            <w:r>
-              <w:rPr>
-                <w:sz w:val="28"/>
-                <w:szCs w:val="28"/>
+                <w:sz w:val="26"/>
+                <w:szCs w:val="26"/>
+              </w:rPr>
+            </w:pPr>
+            <w:r>
+              <w:rPr>
+                <w:sz w:val="26"/>
+                <w:szCs w:val="26"/>
               </w:rPr>
               <w:t>Raw text dump</w:t>
             </w:r>
@@ -302,16 +311,16 @@
             <w:pPr>
               <w:cnfStyle w:val="000000000000" w:firstRow="0" w:lastRow="0" w:firstColumn="0" w:lastColumn="0" w:oddVBand="0" w:evenVBand="0" w:oddHBand="0" w:evenHBand="0" w:firstRowFirstColumn="0" w:firstRowLastColumn="0" w:lastRowFirstColumn="0" w:lastRowLastColumn="0"/>
               <w:rPr>
-                <w:sz w:val="28"/>
-                <w:szCs w:val="28"/>
+                <w:sz w:val="26"/>
+                <w:szCs w:val="26"/>
               </w:rPr>
             </w:pPr>
             <w:r>
               <w:rPr>
                 <w:b/>
                 <w:bCs/>
-                <w:sz w:val="28"/>
-                <w:szCs w:val="28"/>
+                <w:sz w:val="26"/>
+                <w:szCs w:val="26"/>
               </w:rPr>
               <w:t>Structured JSON</w:t>
             </w:r>
@@ -326,14 +335,14 @@
             <w:pPr>
               <w:cnfStyle w:val="000000000000" w:firstRow="0" w:lastRow="0" w:firstColumn="0" w:lastColumn="0" w:oddVBand="0" w:evenVBand="0" w:oddHBand="0" w:evenHBand="0" w:firstRowFirstColumn="0" w:firstRowLastColumn="0" w:lastRowFirstColumn="0" w:lastRowLastColumn="0"/>
               <w:rPr>
-                <w:sz w:val="28"/>
-                <w:szCs w:val="28"/>
-              </w:rPr>
-            </w:pPr>
-            <w:r>
-              <w:rPr>
-                <w:sz w:val="28"/>
-                <w:szCs w:val="28"/>
+                <w:sz w:val="26"/>
+                <w:szCs w:val="26"/>
+              </w:rPr>
+            </w:pPr>
+            <w:r>
+              <w:rPr>
+                <w:sz w:val="26"/>
+                <w:szCs w:val="26"/>
               </w:rPr>
               <w:t xml:space="preserve">VLM directly outputs the </w:t>
             </w:r>
@@ -341,15 +350,15 @@
               <w:rPr>
                 <w:b/>
                 <w:bCs/>
-                <w:sz w:val="28"/>
-                <w:szCs w:val="28"/>
+                <w:sz w:val="26"/>
+                <w:szCs w:val="26"/>
               </w:rPr>
               <w:t>standardized data format</w:t>
             </w:r>
             <w:r>
               <w:rPr>
-                <w:sz w:val="28"/>
-                <w:szCs w:val="28"/>
+                <w:sz w:val="26"/>
+                <w:szCs w:val="26"/>
               </w:rPr>
               <w:t>, eliminating hours of manual coding and validation.</w:t>
             </w:r>
@@ -369,14 +378,14 @@
           <w:p>
             <w:pPr>
               <w:rPr>
-                <w:sz w:val="28"/>
-                <w:szCs w:val="28"/>
-              </w:rPr>
-            </w:pPr>
-            <w:r>
-              <w:rPr>
-                <w:sz w:val="28"/>
-                <w:szCs w:val="28"/>
+                <w:sz w:val="26"/>
+                <w:szCs w:val="26"/>
+              </w:rPr>
+            </w:pPr>
+            <w:r>
+              <w:rPr>
+                <w:sz w:val="26"/>
+                <w:szCs w:val="26"/>
               </w:rPr>
               <w:t>Administrative Cost</w:t>
             </w:r>
@@ -391,14 +400,14 @@
             <w:pPr>
               <w:cnfStyle w:val="000000100000" w:firstRow="0" w:lastRow="0" w:firstColumn="0" w:lastColumn="0" w:oddVBand="0" w:evenVBand="0" w:oddHBand="1" w:evenHBand="0" w:firstRowFirstColumn="0" w:firstRowLastColumn="0" w:lastRowFirstColumn="0" w:lastRowLastColumn="0"/>
               <w:rPr>
-                <w:sz w:val="28"/>
-                <w:szCs w:val="28"/>
-              </w:rPr>
-            </w:pPr>
-            <w:r>
-              <w:rPr>
-                <w:sz w:val="28"/>
-                <w:szCs w:val="28"/>
+                <w:sz w:val="26"/>
+                <w:szCs w:val="26"/>
+              </w:rPr>
+            </w:pPr>
+            <w:r>
+              <w:rPr>
+                <w:sz w:val="26"/>
+                <w:szCs w:val="26"/>
               </w:rPr>
               <w:t>High (Requires human review and significant programming)</w:t>
             </w:r>
@@ -413,23 +422,23 @@
             <w:pPr>
               <w:cnfStyle w:val="000000100000" w:firstRow="0" w:lastRow="0" w:firstColumn="0" w:lastColumn="0" w:oddVBand="0" w:evenVBand="0" w:oddHBand="1" w:evenHBand="0" w:firstRowFirstColumn="0" w:firstRowLastColumn="0" w:lastRowFirstColumn="0" w:lastRowLastColumn="0"/>
               <w:rPr>
-                <w:sz w:val="28"/>
-                <w:szCs w:val="28"/>
+                <w:sz w:val="26"/>
+                <w:szCs w:val="26"/>
               </w:rPr>
             </w:pPr>
             <w:r>
               <w:rPr>
                 <w:b/>
                 <w:bCs/>
-                <w:sz w:val="28"/>
-                <w:szCs w:val="28"/>
+                <w:sz w:val="26"/>
+                <w:szCs w:val="26"/>
               </w:rPr>
               <w:t>Low</w:t>
             </w:r>
             <w:r>
               <w:rPr>
-                <w:sz w:val="28"/>
-                <w:szCs w:val="28"/>
+                <w:sz w:val="26"/>
+                <w:szCs w:val="26"/>
               </w:rPr>
               <w:t xml:space="preserve"> (Automated processing)</w:t>
             </w:r>
@@ -444,14 +453,14 @@
             <w:pPr>
               <w:cnfStyle w:val="000000100000" w:firstRow="0" w:lastRow="0" w:firstColumn="0" w:lastColumn="0" w:oddVBand="0" w:evenVBand="0" w:oddHBand="1" w:evenHBand="0" w:firstRowFirstColumn="0" w:firstRowLastColumn="0" w:lastRowFirstColumn="0" w:lastRowLastColumn="0"/>
               <w:rPr>
-                <w:sz w:val="28"/>
-                <w:szCs w:val="28"/>
-              </w:rPr>
-            </w:pPr>
-            <w:r>
-              <w:rPr>
-                <w:sz w:val="28"/>
-                <w:szCs w:val="28"/>
+                <w:sz w:val="26"/>
+                <w:szCs w:val="26"/>
+              </w:rPr>
+            </w:pPr>
+            <w:r>
+              <w:rPr>
+                <w:sz w:val="26"/>
+                <w:szCs w:val="26"/>
               </w:rPr>
               <w:t xml:space="preserve">The high accuracy of VLM reduces the </w:t>
             </w:r>
@@ -459,15 +468,15 @@
               <w:rPr>
                 <w:b/>
                 <w:bCs/>
-                <w:sz w:val="28"/>
-                <w:szCs w:val="28"/>
+                <w:sz w:val="26"/>
+                <w:szCs w:val="26"/>
               </w:rPr>
               <w:t>$2.4M annual administrative losses</w:t>
             </w:r>
             <w:r>
               <w:rPr>
-                <w:sz w:val="28"/>
-                <w:szCs w:val="28"/>
+                <w:sz w:val="26"/>
+                <w:szCs w:val="26"/>
               </w:rPr>
               <w:t xml:space="preserve"> tied to manual review and rework.</w:t>
             </w:r>
@@ -484,14 +493,14 @@
           <w:p>
             <w:pPr>
               <w:rPr>
-                <w:sz w:val="28"/>
-                <w:szCs w:val="28"/>
-              </w:rPr>
-            </w:pPr>
-            <w:r>
-              <w:rPr>
-                <w:sz w:val="28"/>
-                <w:szCs w:val="28"/>
+                <w:sz w:val="26"/>
+                <w:szCs w:val="26"/>
+              </w:rPr>
+            </w:pPr>
+            <w:r>
+              <w:rPr>
+                <w:sz w:val="26"/>
+                <w:szCs w:val="26"/>
               </w:rPr>
               <w:t>Complexity</w:t>
             </w:r>
@@ -506,14 +515,14 @@
             <w:pPr>
               <w:cnfStyle w:val="000000000000" w:firstRow="0" w:lastRow="0" w:firstColumn="0" w:lastColumn="0" w:oddVBand="0" w:evenVBand="0" w:oddHBand="0" w:evenHBand="0" w:firstRowFirstColumn="0" w:firstRowLastColumn="0" w:lastRowFirstColumn="0" w:lastRowLastColumn="0"/>
               <w:rPr>
-                <w:sz w:val="28"/>
-                <w:szCs w:val="28"/>
-              </w:rPr>
-            </w:pPr>
-            <w:r>
-              <w:rPr>
-                <w:sz w:val="28"/>
-                <w:szCs w:val="28"/>
+                <w:sz w:val="26"/>
+                <w:szCs w:val="26"/>
+              </w:rPr>
+            </w:pPr>
+            <w:r>
+              <w:rPr>
+                <w:sz w:val="26"/>
+                <w:szCs w:val="26"/>
               </w:rPr>
               <w:t>Fails on multi-column forms</w:t>
             </w:r>
@@ -528,14 +537,14 @@
             <w:pPr>
               <w:cnfStyle w:val="000000000000" w:firstRow="0" w:lastRow="0" w:firstColumn="0" w:lastColumn="0" w:oddVBand="0" w:evenVBand="0" w:oddHBand="0" w:evenHBand="0" w:firstRowFirstColumn="0" w:firstRowLastColumn="0" w:lastRowFirstColumn="0" w:lastRowLastColumn="0"/>
               <w:rPr>
-                <w:sz w:val="28"/>
-                <w:szCs w:val="28"/>
-              </w:rPr>
-            </w:pPr>
-            <w:r>
-              <w:rPr>
-                <w:sz w:val="28"/>
-                <w:szCs w:val="28"/>
+                <w:sz w:val="26"/>
+                <w:szCs w:val="26"/>
+              </w:rPr>
+            </w:pPr>
+            <w:r>
+              <w:rPr>
+                <w:sz w:val="26"/>
+                <w:szCs w:val="26"/>
               </w:rPr>
               <w:t>Handles visual layout and context (multimodal)</w:t>
             </w:r>
@@ -550,14 +559,14 @@
             <w:pPr>
               <w:cnfStyle w:val="000000000000" w:firstRow="0" w:lastRow="0" w:firstColumn="0" w:lastColumn="0" w:oddVBand="0" w:evenVBand="0" w:oddHBand="0" w:evenHBand="0" w:firstRowFirstColumn="0" w:firstRowLastColumn="0" w:lastRowFirstColumn="0" w:lastRowLastColumn="0"/>
               <w:rPr>
-                <w:sz w:val="28"/>
-                <w:szCs w:val="28"/>
-              </w:rPr>
-            </w:pPr>
-            <w:r>
-              <w:rPr>
-                <w:sz w:val="28"/>
-                <w:szCs w:val="28"/>
+                <w:sz w:val="26"/>
+                <w:szCs w:val="26"/>
+              </w:rPr>
+            </w:pPr>
+            <w:r>
+              <w:rPr>
+                <w:sz w:val="26"/>
+                <w:szCs w:val="26"/>
               </w:rPr>
               <w:t xml:space="preserve">VLM can handle the complex, unstructured </w:t>
             </w:r>
@@ -565,15 +574,15 @@
               <w:rPr>
                 <w:b/>
                 <w:bCs/>
-                <w:sz w:val="28"/>
-                <w:szCs w:val="28"/>
+                <w:sz w:val="26"/>
+                <w:szCs w:val="26"/>
               </w:rPr>
               <w:t>Molina Healthcare</w:t>
             </w:r>
             <w:r>
               <w:rPr>
-                <w:sz w:val="28"/>
-                <w:szCs w:val="28"/>
+                <w:sz w:val="26"/>
+                <w:szCs w:val="26"/>
               </w:rPr>
               <w:t xml:space="preserve"> form used in the demo.</w:t>
             </w:r>
@@ -584,8 +593,851 @@
     <w:p>
       <w:pPr>
         <w:rPr>
-          <w:sz w:val="28"/>
-          <w:szCs w:val="28"/>
+          <w:sz w:val="26"/>
+          <w:szCs w:val="26"/>
+        </w:rPr>
+      </w:pPr>
+    </w:p>
+    <w:p>
+      <w:pPr>
+        <w:rPr>
+          <w:b/>
+          <w:bCs/>
+          <w:sz w:val="26"/>
+          <w:szCs w:val="26"/>
+        </w:rPr>
+      </w:pPr>
+      <w:r>
+        <w:rPr>
+          <w:b/>
+          <w:bCs/>
+          <w:sz w:val="26"/>
+          <w:szCs w:val="26"/>
+        </w:rPr>
+        <w:t>Why Gemini 2.5 Flash?</w:t>
+      </w:r>
+    </w:p>
+    <w:p>
+      <w:pPr>
+        <w:rPr>
+          <w:sz w:val="26"/>
+          <w:szCs w:val="26"/>
+        </w:rPr>
+      </w:pPr>
+    </w:p>
+    <w:tbl>
+      <w:tblPr>
+        <w:tblStyle w:val="GridTable5Dark-Accent1"/>
+        <w:tblW w:w="0" w:type="auto"/>
+        <w:tblLook w:val="04A0" w:firstRow="1" w:lastRow="0" w:firstColumn="1" w:lastColumn="0" w:noHBand="0" w:noVBand="1"/>
+      </w:tblPr>
+      <w:tblGrid>
+        <w:gridCol w:w="1953"/>
+        <w:gridCol w:w="2610"/>
+        <w:gridCol w:w="2225"/>
+        <w:gridCol w:w="2228"/>
+      </w:tblGrid>
+      <w:tr>
+        <w:trPr>
+          <w:cnfStyle w:val="100000000000" w:firstRow="1" w:lastRow="0" w:firstColumn="0" w:lastColumn="0" w:oddVBand="0" w:evenVBand="0" w:oddHBand="0" w:evenHBand="0" w:firstRowFirstColumn="0" w:firstRowLastColumn="0" w:lastRowFirstColumn="0" w:lastRowLastColumn="0"/>
+        </w:trPr>
+        <w:tc>
+          <w:tcPr>
+            <w:cnfStyle w:val="001000000000" w:firstRow="0" w:lastRow="0" w:firstColumn="1" w:lastColumn="0" w:oddVBand="0" w:evenVBand="0" w:oddHBand="0" w:evenHBand="0" w:firstRowFirstColumn="0" w:firstRowLastColumn="0" w:lastRowFirstColumn="0" w:lastRowLastColumn="0"/>
+            <w:tcW w:w="0" w:type="auto"/>
+            <w:hideMark/>
+          </w:tcPr>
+          <w:p>
+            <w:pPr>
+              <w:rPr>
+                <w:sz w:val="26"/>
+                <w:szCs w:val="26"/>
+              </w:rPr>
+            </w:pPr>
+            <w:r>
+              <w:rPr>
+                <w:sz w:val="26"/>
+                <w:szCs w:val="26"/>
+              </w:rPr>
+              <w:t>Feature</w:t>
+            </w:r>
+          </w:p>
+        </w:tc>
+        <w:tc>
+          <w:tcPr>
+            <w:tcW w:w="0" w:type="auto"/>
+            <w:hideMark/>
+          </w:tcPr>
+          <w:p>
+            <w:pPr>
+              <w:cnfStyle w:val="100000000000" w:firstRow="1" w:lastRow="0" w:firstColumn="0" w:lastColumn="0" w:oddVBand="0" w:evenVBand="0" w:oddHBand="0" w:evenHBand="0" w:firstRowFirstColumn="0" w:firstRowLastColumn="0" w:lastRowFirstColumn="0" w:lastRowLastColumn="0"/>
+              <w:rPr>
+                <w:sz w:val="26"/>
+                <w:szCs w:val="26"/>
+              </w:rPr>
+            </w:pPr>
+            <w:r>
+              <w:rPr>
+                <w:sz w:val="26"/>
+                <w:szCs w:val="26"/>
+              </w:rPr>
+              <w:t>Gemini 2.5 Flash (Your Choice)</w:t>
+            </w:r>
+          </w:p>
+        </w:tc>
+        <w:tc>
+          <w:tcPr>
+            <w:tcW w:w="0" w:type="auto"/>
+            <w:hideMark/>
+          </w:tcPr>
+          <w:p>
+            <w:pPr>
+              <w:cnfStyle w:val="100000000000" w:firstRow="1" w:lastRow="0" w:firstColumn="0" w:lastColumn="0" w:oddVBand="0" w:evenVBand="0" w:oddHBand="0" w:evenHBand="0" w:firstRowFirstColumn="0" w:firstRowLastColumn="0" w:lastRowFirstColumn="0" w:lastRowLastColumn="0"/>
+              <w:rPr>
+                <w:sz w:val="26"/>
+                <w:szCs w:val="26"/>
+              </w:rPr>
+            </w:pPr>
+            <w:r>
+              <w:rPr>
+                <w:sz w:val="26"/>
+                <w:szCs w:val="26"/>
+              </w:rPr>
+              <w:t>Gemini 2.5 Pro</w:t>
+            </w:r>
+          </w:p>
+        </w:tc>
+        <w:tc>
+          <w:tcPr>
+            <w:tcW w:w="0" w:type="auto"/>
+            <w:hideMark/>
+          </w:tcPr>
+          <w:p>
+            <w:pPr>
+              <w:cnfStyle w:val="100000000000" w:firstRow="1" w:lastRow="0" w:firstColumn="0" w:lastColumn="0" w:oddVBand="0" w:evenVBand="0" w:oddHBand="0" w:evenHBand="0" w:firstRowFirstColumn="0" w:firstRowLastColumn="0" w:lastRowFirstColumn="0" w:lastRowLastColumn="0"/>
+              <w:rPr>
+                <w:sz w:val="26"/>
+                <w:szCs w:val="26"/>
+              </w:rPr>
+            </w:pPr>
+            <w:r>
+              <w:rPr>
+                <w:sz w:val="26"/>
+                <w:szCs w:val="26"/>
+              </w:rPr>
+              <w:t>Gemini 2.5 Flash-Lite</w:t>
+            </w:r>
+          </w:p>
+        </w:tc>
+      </w:tr>
+      <w:tr>
+        <w:trPr>
+          <w:cnfStyle w:val="000000100000" w:firstRow="0" w:lastRow="0" w:firstColumn="0" w:lastColumn="0" w:oddVBand="0" w:evenVBand="0" w:oddHBand="1" w:evenHBand="0" w:firstRowFirstColumn="0" w:firstRowLastColumn="0" w:lastRowFirstColumn="0" w:lastRowLastColumn="0"/>
+        </w:trPr>
+        <w:tc>
+          <w:tcPr>
+            <w:cnfStyle w:val="001000000000" w:firstRow="0" w:lastRow="0" w:firstColumn="1" w:lastColumn="0" w:oddVBand="0" w:evenVBand="0" w:oddHBand="0" w:evenHBand="0" w:firstRowFirstColumn="0" w:firstRowLastColumn="0" w:lastRowFirstColumn="0" w:lastRowLastColumn="0"/>
+            <w:tcW w:w="0" w:type="auto"/>
+            <w:hideMark/>
+          </w:tcPr>
+          <w:p>
+            <w:pPr>
+              <w:rPr>
+                <w:sz w:val="26"/>
+                <w:szCs w:val="26"/>
+              </w:rPr>
+            </w:pPr>
+            <w:r>
+              <w:rPr>
+                <w:sz w:val="26"/>
+                <w:szCs w:val="26"/>
+              </w:rPr>
+              <w:t>Primary Use Case</w:t>
+            </w:r>
+          </w:p>
+        </w:tc>
+        <w:tc>
+          <w:tcPr>
+            <w:tcW w:w="0" w:type="auto"/>
+            <w:hideMark/>
+          </w:tcPr>
+          <w:p>
+            <w:pPr>
+              <w:cnfStyle w:val="000000100000" w:firstRow="0" w:lastRow="0" w:firstColumn="0" w:lastColumn="0" w:oddVBand="0" w:evenVBand="0" w:oddHBand="1" w:evenHBand="0" w:firstRowFirstColumn="0" w:firstRowLastColumn="0" w:lastRowFirstColumn="0" w:lastRowLastColumn="0"/>
+              <w:rPr>
+                <w:sz w:val="26"/>
+                <w:szCs w:val="26"/>
+              </w:rPr>
+            </w:pPr>
+            <w:r>
+              <w:rPr>
+                <w:b/>
+                <w:bCs/>
+                <w:sz w:val="26"/>
+                <w:szCs w:val="26"/>
+              </w:rPr>
+              <w:t>High-Volume VLM &amp; Extraction</w:t>
+            </w:r>
+          </w:p>
+        </w:tc>
+        <w:tc>
+          <w:tcPr>
+            <w:tcW w:w="0" w:type="auto"/>
+            <w:hideMark/>
+          </w:tcPr>
+          <w:p>
+            <w:pPr>
+              <w:cnfStyle w:val="000000100000" w:firstRow="0" w:lastRow="0" w:firstColumn="0" w:lastColumn="0" w:oddVBand="0" w:evenVBand="0" w:oddHBand="1" w:evenHBand="0" w:firstRowFirstColumn="0" w:firstRowLastColumn="0" w:lastRowFirstColumn="0" w:lastRowLastColumn="0"/>
+              <w:rPr>
+                <w:sz w:val="26"/>
+                <w:szCs w:val="26"/>
+              </w:rPr>
+            </w:pPr>
+            <w:r>
+              <w:rPr>
+                <w:sz w:val="26"/>
+                <w:szCs w:val="26"/>
+              </w:rPr>
+              <w:t>Complex Reasoning &amp; Coding</w:t>
+            </w:r>
+          </w:p>
+        </w:tc>
+        <w:tc>
+          <w:tcPr>
+            <w:tcW w:w="0" w:type="auto"/>
+            <w:hideMark/>
+          </w:tcPr>
+          <w:p>
+            <w:pPr>
+              <w:cnfStyle w:val="000000100000" w:firstRow="0" w:lastRow="0" w:firstColumn="0" w:lastColumn="0" w:oddVBand="0" w:evenVBand="0" w:oddHBand="1" w:evenHBand="0" w:firstRowFirstColumn="0" w:firstRowLastColumn="0" w:lastRowFirstColumn="0" w:lastRowLastColumn="0"/>
+              <w:rPr>
+                <w:sz w:val="26"/>
+                <w:szCs w:val="26"/>
+              </w:rPr>
+            </w:pPr>
+            <w:r>
+              <w:rPr>
+                <w:sz w:val="26"/>
+                <w:szCs w:val="26"/>
+              </w:rPr>
+              <w:t>High-Throughput Text Tasks</w:t>
+            </w:r>
+          </w:p>
+        </w:tc>
+      </w:tr>
+      <w:tr>
+        <w:tc>
+          <w:tcPr>
+            <w:cnfStyle w:val="001000000000" w:firstRow="0" w:lastRow="0" w:firstColumn="1" w:lastColumn="0" w:oddVBand="0" w:evenVBand="0" w:oddHBand="0" w:evenHBand="0" w:firstRowFirstColumn="0" w:firstRowLastColumn="0" w:lastRowFirstColumn="0" w:lastRowLastColumn="0"/>
+            <w:tcW w:w="0" w:type="auto"/>
+            <w:hideMark/>
+          </w:tcPr>
+          <w:p>
+            <w:pPr>
+              <w:rPr>
+                <w:sz w:val="26"/>
+                <w:szCs w:val="26"/>
+              </w:rPr>
+            </w:pPr>
+            <w:r>
+              <w:rPr>
+                <w:sz w:val="26"/>
+                <w:szCs w:val="26"/>
+              </w:rPr>
+              <w:t>Input Price (per 1M)</w:t>
+            </w:r>
+          </w:p>
+        </w:tc>
+        <w:tc>
+          <w:tcPr>
+            <w:tcW w:w="0" w:type="auto"/>
+            <w:hideMark/>
+          </w:tcPr>
+          <w:p>
+            <w:pPr>
+              <w:cnfStyle w:val="000000000000" w:firstRow="0" w:lastRow="0" w:firstColumn="0" w:lastColumn="0" w:oddVBand="0" w:evenVBand="0" w:oddHBand="0" w:evenHBand="0" w:firstRowFirstColumn="0" w:firstRowLastColumn="0" w:lastRowFirstColumn="0" w:lastRowLastColumn="0"/>
+              <w:rPr>
+                <w:sz w:val="26"/>
+                <w:szCs w:val="26"/>
+              </w:rPr>
+            </w:pPr>
+            <w:r>
+              <w:rPr>
+                <w:b/>
+                <w:bCs/>
+                <w:sz w:val="26"/>
+                <w:szCs w:val="26"/>
+              </w:rPr>
+              <w:t>$0.30</w:t>
+            </w:r>
+          </w:p>
+        </w:tc>
+        <w:tc>
+          <w:tcPr>
+            <w:tcW w:w="0" w:type="auto"/>
+            <w:hideMark/>
+          </w:tcPr>
+          <w:p>
+            <w:pPr>
+              <w:cnfStyle w:val="000000000000" w:firstRow="0" w:lastRow="0" w:firstColumn="0" w:lastColumn="0" w:oddVBand="0" w:evenVBand="0" w:oddHBand="0" w:evenHBand="0" w:firstRowFirstColumn="0" w:firstRowLastColumn="0" w:lastRowFirstColumn="0" w:lastRowLastColumn="0"/>
+              <w:rPr>
+                <w:sz w:val="26"/>
+                <w:szCs w:val="26"/>
+              </w:rPr>
+            </w:pPr>
+            <w:r>
+              <w:rPr>
+                <w:sz w:val="26"/>
+                <w:szCs w:val="26"/>
+              </w:rPr>
+              <w:t>$1.25</w:t>
+            </w:r>
+          </w:p>
+        </w:tc>
+        <w:tc>
+          <w:tcPr>
+            <w:tcW w:w="0" w:type="auto"/>
+            <w:hideMark/>
+          </w:tcPr>
+          <w:p>
+            <w:pPr>
+              <w:cnfStyle w:val="000000000000" w:firstRow="0" w:lastRow="0" w:firstColumn="0" w:lastColumn="0" w:oddVBand="0" w:evenVBand="0" w:oddHBand="0" w:evenHBand="0" w:firstRowFirstColumn="0" w:firstRowLastColumn="0" w:lastRowFirstColumn="0" w:lastRowLastColumn="0"/>
+              <w:rPr>
+                <w:sz w:val="26"/>
+                <w:szCs w:val="26"/>
+              </w:rPr>
+            </w:pPr>
+            <w:r>
+              <w:rPr>
+                <w:sz w:val="26"/>
+                <w:szCs w:val="26"/>
+              </w:rPr>
+              <w:t>$0.10</w:t>
+            </w:r>
+          </w:p>
+        </w:tc>
+      </w:tr>
+      <w:tr>
+        <w:trPr>
+          <w:cnfStyle w:val="000000100000" w:firstRow="0" w:lastRow="0" w:firstColumn="0" w:lastColumn="0" w:oddVBand="0" w:evenVBand="0" w:oddHBand="1" w:evenHBand="0" w:firstRowFirstColumn="0" w:firstRowLastColumn="0" w:lastRowFirstColumn="0" w:lastRowLastColumn="0"/>
+        </w:trPr>
+        <w:tc>
+          <w:tcPr>
+            <w:cnfStyle w:val="001000000000" w:firstRow="0" w:lastRow="0" w:firstColumn="1" w:lastColumn="0" w:oddVBand="0" w:evenVBand="0" w:oddHBand="0" w:evenHBand="0" w:firstRowFirstColumn="0" w:firstRowLastColumn="0" w:lastRowFirstColumn="0" w:lastRowLastColumn="0"/>
+            <w:tcW w:w="0" w:type="auto"/>
+            <w:hideMark/>
+          </w:tcPr>
+          <w:p>
+            <w:pPr>
+              <w:rPr>
+                <w:sz w:val="26"/>
+                <w:szCs w:val="26"/>
+              </w:rPr>
+            </w:pPr>
+            <w:r>
+              <w:rPr>
+                <w:sz w:val="26"/>
+                <w:szCs w:val="26"/>
+              </w:rPr>
+              <w:t>Output Price (per 1M)</w:t>
+            </w:r>
+          </w:p>
+        </w:tc>
+        <w:tc>
+          <w:tcPr>
+            <w:tcW w:w="0" w:type="auto"/>
+            <w:hideMark/>
+          </w:tcPr>
+          <w:p>
+            <w:pPr>
+              <w:cnfStyle w:val="000000100000" w:firstRow="0" w:lastRow="0" w:firstColumn="0" w:lastColumn="0" w:oddVBand="0" w:evenVBand="0" w:oddHBand="1" w:evenHBand="0" w:firstRowFirstColumn="0" w:firstRowLastColumn="0" w:lastRowFirstColumn="0" w:lastRowLastColumn="0"/>
+              <w:rPr>
+                <w:sz w:val="26"/>
+                <w:szCs w:val="26"/>
+              </w:rPr>
+            </w:pPr>
+            <w:r>
+              <w:rPr>
+                <w:b/>
+                <w:bCs/>
+                <w:sz w:val="26"/>
+                <w:szCs w:val="26"/>
+              </w:rPr>
+              <w:t>$2.50</w:t>
+            </w:r>
+          </w:p>
+        </w:tc>
+        <w:tc>
+          <w:tcPr>
+            <w:tcW w:w="0" w:type="auto"/>
+            <w:hideMark/>
+          </w:tcPr>
+          <w:p>
+            <w:pPr>
+              <w:cnfStyle w:val="000000100000" w:firstRow="0" w:lastRow="0" w:firstColumn="0" w:lastColumn="0" w:oddVBand="0" w:evenVBand="0" w:oddHBand="1" w:evenHBand="0" w:firstRowFirstColumn="0" w:firstRowLastColumn="0" w:lastRowFirstColumn="0" w:lastRowLastColumn="0"/>
+              <w:rPr>
+                <w:sz w:val="26"/>
+                <w:szCs w:val="26"/>
+              </w:rPr>
+            </w:pPr>
+            <w:r>
+              <w:rPr>
+                <w:sz w:val="26"/>
+                <w:szCs w:val="26"/>
+              </w:rPr>
+              <w:t>$10.00</w:t>
+            </w:r>
+          </w:p>
+        </w:tc>
+        <w:tc>
+          <w:tcPr>
+            <w:tcW w:w="0" w:type="auto"/>
+            <w:hideMark/>
+          </w:tcPr>
+          <w:p>
+            <w:pPr>
+              <w:cnfStyle w:val="000000100000" w:firstRow="0" w:lastRow="0" w:firstColumn="0" w:lastColumn="0" w:oddVBand="0" w:evenVBand="0" w:oddHBand="1" w:evenHBand="0" w:firstRowFirstColumn="0" w:firstRowLastColumn="0" w:lastRowFirstColumn="0" w:lastRowLastColumn="0"/>
+              <w:rPr>
+                <w:sz w:val="26"/>
+                <w:szCs w:val="26"/>
+              </w:rPr>
+            </w:pPr>
+            <w:r>
+              <w:rPr>
+                <w:sz w:val="26"/>
+                <w:szCs w:val="26"/>
+              </w:rPr>
+              <w:t>$0.40</w:t>
+            </w:r>
+          </w:p>
+        </w:tc>
+      </w:tr>
+      <w:tr>
+        <w:tc>
+          <w:tcPr>
+            <w:cnfStyle w:val="001000000000" w:firstRow="0" w:lastRow="0" w:firstColumn="1" w:lastColumn="0" w:oddVBand="0" w:evenVBand="0" w:oddHBand="0" w:evenHBand="0" w:firstRowFirstColumn="0" w:firstRowLastColumn="0" w:lastRowFirstColumn="0" w:lastRowLastColumn="0"/>
+            <w:tcW w:w="0" w:type="auto"/>
+            <w:hideMark/>
+          </w:tcPr>
+          <w:p>
+            <w:pPr>
+              <w:rPr>
+                <w:sz w:val="26"/>
+                <w:szCs w:val="26"/>
+              </w:rPr>
+            </w:pPr>
+            <w:r>
+              <w:rPr>
+                <w:sz w:val="26"/>
+                <w:szCs w:val="26"/>
+              </w:rPr>
+              <w:t>Visual Reasoning</w:t>
+            </w:r>
+          </w:p>
+        </w:tc>
+        <w:tc>
+          <w:tcPr>
+            <w:tcW w:w="0" w:type="auto"/>
+            <w:hideMark/>
+          </w:tcPr>
+          <w:p>
+            <w:pPr>
+              <w:cnfStyle w:val="000000000000" w:firstRow="0" w:lastRow="0" w:firstColumn="0" w:lastColumn="0" w:oddVBand="0" w:evenVBand="0" w:oddHBand="0" w:evenHBand="0" w:firstRowFirstColumn="0" w:firstRowLastColumn="0" w:lastRowFirstColumn="0" w:lastRowLastColumn="0"/>
+              <w:rPr>
+                <w:sz w:val="26"/>
+                <w:szCs w:val="26"/>
+              </w:rPr>
+            </w:pPr>
+            <w:r>
+              <w:rPr>
+                <w:b/>
+                <w:bCs/>
+                <w:sz w:val="26"/>
+                <w:szCs w:val="26"/>
+              </w:rPr>
+              <w:t>Excellent (79.7% MMMU)</w:t>
+            </w:r>
+          </w:p>
+        </w:tc>
+        <w:tc>
+          <w:tcPr>
+            <w:tcW w:w="0" w:type="auto"/>
+            <w:hideMark/>
+          </w:tcPr>
+          <w:p>
+            <w:pPr>
+              <w:cnfStyle w:val="000000000000" w:firstRow="0" w:lastRow="0" w:firstColumn="0" w:lastColumn="0" w:oddVBand="0" w:evenVBand="0" w:oddHBand="0" w:evenHBand="0" w:firstRowFirstColumn="0" w:firstRowLastColumn="0" w:lastRowFirstColumn="0" w:lastRowLastColumn="0"/>
+              <w:rPr>
+                <w:sz w:val="26"/>
+                <w:szCs w:val="26"/>
+              </w:rPr>
+            </w:pPr>
+            <w:r>
+              <w:rPr>
+                <w:sz w:val="26"/>
+                <w:szCs w:val="26"/>
+              </w:rPr>
+              <w:t>Superior (82.9% MMMU)</w:t>
+            </w:r>
+          </w:p>
+        </w:tc>
+        <w:tc>
+          <w:tcPr>
+            <w:tcW w:w="0" w:type="auto"/>
+            <w:hideMark/>
+          </w:tcPr>
+          <w:p>
+            <w:pPr>
+              <w:cnfStyle w:val="000000000000" w:firstRow="0" w:lastRow="0" w:firstColumn="0" w:lastColumn="0" w:oddVBand="0" w:evenVBand="0" w:oddHBand="0" w:evenHBand="0" w:firstRowFirstColumn="0" w:firstRowLastColumn="0" w:lastRowFirstColumn="0" w:lastRowLastColumn="0"/>
+              <w:rPr>
+                <w:sz w:val="26"/>
+                <w:szCs w:val="26"/>
+              </w:rPr>
+            </w:pPr>
+            <w:r>
+              <w:rPr>
+                <w:sz w:val="26"/>
+                <w:szCs w:val="26"/>
+              </w:rPr>
+              <w:t>Good (72.9% MMMU)</w:t>
+            </w:r>
+          </w:p>
+        </w:tc>
+      </w:tr>
+      <w:tr>
+        <w:trPr>
+          <w:cnfStyle w:val="000000100000" w:firstRow="0" w:lastRow="0" w:firstColumn="0" w:lastColumn="0" w:oddVBand="0" w:evenVBand="0" w:oddHBand="1" w:evenHBand="0" w:firstRowFirstColumn="0" w:firstRowLastColumn="0" w:lastRowFirstColumn="0" w:lastRowLastColumn="0"/>
+        </w:trPr>
+        <w:tc>
+          <w:tcPr>
+            <w:cnfStyle w:val="001000000000" w:firstRow="0" w:lastRow="0" w:firstColumn="1" w:lastColumn="0" w:oddVBand="0" w:evenVBand="0" w:oddHBand="0" w:evenHBand="0" w:firstRowFirstColumn="0" w:firstRowLastColumn="0" w:lastRowFirstColumn="0" w:lastRowLastColumn="0"/>
+            <w:tcW w:w="0" w:type="auto"/>
+            <w:hideMark/>
+          </w:tcPr>
+          <w:p>
+            <w:pPr>
+              <w:rPr>
+                <w:sz w:val="26"/>
+                <w:szCs w:val="26"/>
+              </w:rPr>
+            </w:pPr>
+            <w:r>
+              <w:rPr>
+                <w:sz w:val="26"/>
+                <w:szCs w:val="26"/>
+              </w:rPr>
+              <w:t>Context Window</w:t>
+            </w:r>
+          </w:p>
+        </w:tc>
+        <w:tc>
+          <w:tcPr>
+            <w:tcW w:w="0" w:type="auto"/>
+            <w:hideMark/>
+          </w:tcPr>
+          <w:p>
+            <w:pPr>
+              <w:cnfStyle w:val="000000100000" w:firstRow="0" w:lastRow="0" w:firstColumn="0" w:lastColumn="0" w:oddVBand="0" w:evenVBand="0" w:oddHBand="1" w:evenHBand="0" w:firstRowFirstColumn="0" w:firstRowLastColumn="0" w:lastRowFirstColumn="0" w:lastRowLastColumn="0"/>
+              <w:rPr>
+                <w:sz w:val="26"/>
+                <w:szCs w:val="26"/>
+              </w:rPr>
+            </w:pPr>
+            <w:r>
+              <w:rPr>
+                <w:sz w:val="26"/>
+                <w:szCs w:val="26"/>
+              </w:rPr>
+              <w:t xml:space="preserve">1 </w:t>
+            </w:r>
+            <w:proofErr w:type="gramStart"/>
+            <w:r>
+              <w:rPr>
+                <w:sz w:val="26"/>
+                <w:szCs w:val="26"/>
+              </w:rPr>
+              <w:t>Million</w:t>
+            </w:r>
+            <w:proofErr w:type="gramEnd"/>
+            <w:r>
+              <w:rPr>
+                <w:sz w:val="26"/>
+                <w:szCs w:val="26"/>
+              </w:rPr>
+              <w:t xml:space="preserve"> Tokens</w:t>
+            </w:r>
+          </w:p>
+        </w:tc>
+        <w:tc>
+          <w:tcPr>
+            <w:tcW w:w="0" w:type="auto"/>
+            <w:hideMark/>
+          </w:tcPr>
+          <w:p>
+            <w:pPr>
+              <w:cnfStyle w:val="000000100000" w:firstRow="0" w:lastRow="0" w:firstColumn="0" w:lastColumn="0" w:oddVBand="0" w:evenVBand="0" w:oddHBand="1" w:evenHBand="0" w:firstRowFirstColumn="0" w:firstRowLastColumn="0" w:lastRowFirstColumn="0" w:lastRowLastColumn="0"/>
+              <w:rPr>
+                <w:sz w:val="26"/>
+                <w:szCs w:val="26"/>
+              </w:rPr>
+            </w:pPr>
+            <w:r>
+              <w:rPr>
+                <w:sz w:val="26"/>
+                <w:szCs w:val="26"/>
+              </w:rPr>
+              <w:t xml:space="preserve">1 </w:t>
+            </w:r>
+            <w:proofErr w:type="gramStart"/>
+            <w:r>
+              <w:rPr>
+                <w:sz w:val="26"/>
+                <w:szCs w:val="26"/>
+              </w:rPr>
+              <w:t>Million</w:t>
+            </w:r>
+            <w:proofErr w:type="gramEnd"/>
+            <w:r>
+              <w:rPr>
+                <w:sz w:val="26"/>
+                <w:szCs w:val="26"/>
+              </w:rPr>
+              <w:t xml:space="preserve"> Tokens</w:t>
+            </w:r>
+          </w:p>
+        </w:tc>
+        <w:tc>
+          <w:tcPr>
+            <w:tcW w:w="0" w:type="auto"/>
+            <w:hideMark/>
+          </w:tcPr>
+          <w:p>
+            <w:pPr>
+              <w:cnfStyle w:val="000000100000" w:firstRow="0" w:lastRow="0" w:firstColumn="0" w:lastColumn="0" w:oddVBand="0" w:evenVBand="0" w:oddHBand="1" w:evenHBand="0" w:firstRowFirstColumn="0" w:firstRowLastColumn="0" w:lastRowFirstColumn="0" w:lastRowLastColumn="0"/>
+              <w:rPr>
+                <w:sz w:val="26"/>
+                <w:szCs w:val="26"/>
+              </w:rPr>
+            </w:pPr>
+            <w:r>
+              <w:rPr>
+                <w:sz w:val="26"/>
+                <w:szCs w:val="26"/>
+              </w:rPr>
+              <w:t xml:space="preserve">1 </w:t>
+            </w:r>
+            <w:proofErr w:type="gramStart"/>
+            <w:r>
+              <w:rPr>
+                <w:sz w:val="26"/>
+                <w:szCs w:val="26"/>
+              </w:rPr>
+              <w:t>Million</w:t>
+            </w:r>
+            <w:proofErr w:type="gramEnd"/>
+            <w:r>
+              <w:rPr>
+                <w:sz w:val="26"/>
+                <w:szCs w:val="26"/>
+              </w:rPr>
+              <w:t xml:space="preserve"> Tokens</w:t>
+            </w:r>
+          </w:p>
+        </w:tc>
+      </w:tr>
+      <w:tr>
+        <w:tc>
+          <w:tcPr>
+            <w:cnfStyle w:val="001000000000" w:firstRow="0" w:lastRow="0" w:firstColumn="1" w:lastColumn="0" w:oddVBand="0" w:evenVBand="0" w:oddHBand="0" w:evenHBand="0" w:firstRowFirstColumn="0" w:firstRowLastColumn="0" w:lastRowFirstColumn="0" w:lastRowLastColumn="0"/>
+            <w:tcW w:w="0" w:type="auto"/>
+            <w:hideMark/>
+          </w:tcPr>
+          <w:p>
+            <w:pPr>
+              <w:rPr>
+                <w:sz w:val="26"/>
+                <w:szCs w:val="26"/>
+              </w:rPr>
+            </w:pPr>
+            <w:r>
+              <w:rPr>
+                <w:sz w:val="26"/>
+                <w:szCs w:val="26"/>
+              </w:rPr>
+              <w:t>Thinking Budget</w:t>
+            </w:r>
+          </w:p>
+        </w:tc>
+        <w:tc>
+          <w:tcPr>
+            <w:tcW w:w="0" w:type="auto"/>
+            <w:hideMark/>
+          </w:tcPr>
+          <w:p>
+            <w:pPr>
+              <w:cnfStyle w:val="000000000000" w:firstRow="0" w:lastRow="0" w:firstColumn="0" w:lastColumn="0" w:oddVBand="0" w:evenVBand="0" w:oddHBand="0" w:evenHBand="0" w:firstRowFirstColumn="0" w:firstRowLastColumn="0" w:lastRowFirstColumn="0" w:lastRowLastColumn="0"/>
+              <w:rPr>
+                <w:sz w:val="26"/>
+                <w:szCs w:val="26"/>
+              </w:rPr>
+            </w:pPr>
+            <w:r>
+              <w:rPr>
+                <w:b/>
+                <w:bCs/>
+                <w:sz w:val="26"/>
+                <w:szCs w:val="26"/>
+              </w:rPr>
+              <w:t>Controllable</w:t>
+            </w:r>
+          </w:p>
+        </w:tc>
+        <w:tc>
+          <w:tcPr>
+            <w:tcW w:w="0" w:type="auto"/>
+            <w:hideMark/>
+          </w:tcPr>
+          <w:p>
+            <w:pPr>
+              <w:cnfStyle w:val="000000000000" w:firstRow="0" w:lastRow="0" w:firstColumn="0" w:lastColumn="0" w:oddVBand="0" w:evenVBand="0" w:oddHBand="0" w:evenHBand="0" w:firstRowFirstColumn="0" w:firstRowLastColumn="0" w:lastRowFirstColumn="0" w:lastRowLastColumn="0"/>
+              <w:rPr>
+                <w:sz w:val="26"/>
+                <w:szCs w:val="26"/>
+              </w:rPr>
+            </w:pPr>
+            <w:r>
+              <w:rPr>
+                <w:sz w:val="26"/>
+                <w:szCs w:val="26"/>
+              </w:rPr>
+              <w:t>Adaptive (Fixed High)</w:t>
+            </w:r>
+          </w:p>
+        </w:tc>
+        <w:tc>
+          <w:tcPr>
+            <w:tcW w:w="0" w:type="auto"/>
+            <w:hideMark/>
+          </w:tcPr>
+          <w:p>
+            <w:pPr>
+              <w:cnfStyle w:val="000000000000" w:firstRow="0" w:lastRow="0" w:firstColumn="0" w:lastColumn="0" w:oddVBand="0" w:evenVBand="0" w:oddHBand="0" w:evenHBand="0" w:firstRowFirstColumn="0" w:firstRowLastColumn="0" w:lastRowFirstColumn="0" w:lastRowLastColumn="0"/>
+              <w:rPr>
+                <w:sz w:val="26"/>
+                <w:szCs w:val="26"/>
+              </w:rPr>
+            </w:pPr>
+            <w:r>
+              <w:rPr>
+                <w:sz w:val="26"/>
+                <w:szCs w:val="26"/>
+              </w:rPr>
+              <w:t>Minimal (Off by default)</w:t>
+            </w:r>
+          </w:p>
+        </w:tc>
+      </w:tr>
+      <w:tr>
+        <w:trPr>
+          <w:cnfStyle w:val="000000100000" w:firstRow="0" w:lastRow="0" w:firstColumn="0" w:lastColumn="0" w:oddVBand="0" w:evenVBand="0" w:oddHBand="1" w:evenHBand="0" w:firstRowFirstColumn="0" w:firstRowLastColumn="0" w:lastRowFirstColumn="0" w:lastRowLastColumn="0"/>
+        </w:trPr>
+        <w:tc>
+          <w:tcPr>
+            <w:cnfStyle w:val="001000000000" w:firstRow="0" w:lastRow="0" w:firstColumn="1" w:lastColumn="0" w:oddVBand="0" w:evenVBand="0" w:oddHBand="0" w:evenHBand="0" w:firstRowFirstColumn="0" w:firstRowLastColumn="0" w:lastRowFirstColumn="0" w:lastRowLastColumn="0"/>
+            <w:tcW w:w="0" w:type="auto"/>
+            <w:hideMark/>
+          </w:tcPr>
+          <w:p>
+            <w:pPr>
+              <w:rPr>
+                <w:sz w:val="26"/>
+                <w:szCs w:val="26"/>
+              </w:rPr>
+            </w:pPr>
+            <w:r>
+              <w:rPr>
+                <w:sz w:val="26"/>
+                <w:szCs w:val="26"/>
+              </w:rPr>
+              <w:t>Latency</w:t>
+            </w:r>
+          </w:p>
+        </w:tc>
+        <w:tc>
+          <w:tcPr>
+            <w:tcW w:w="0" w:type="auto"/>
+            <w:hideMark/>
+          </w:tcPr>
+          <w:p>
+            <w:pPr>
+              <w:cnfStyle w:val="000000100000" w:firstRow="0" w:lastRow="0" w:firstColumn="0" w:lastColumn="0" w:oddVBand="0" w:evenVBand="0" w:oddHBand="1" w:evenHBand="0" w:firstRowFirstColumn="0" w:firstRowLastColumn="0" w:lastRowFirstColumn="0" w:lastRowLastColumn="0"/>
+              <w:rPr>
+                <w:sz w:val="26"/>
+                <w:szCs w:val="26"/>
+              </w:rPr>
+            </w:pPr>
+            <w:r>
+              <w:rPr>
+                <w:b/>
+                <w:bCs/>
+                <w:sz w:val="26"/>
+                <w:szCs w:val="26"/>
+              </w:rPr>
+              <w:t>Very Low</w:t>
+            </w:r>
+          </w:p>
+        </w:tc>
+        <w:tc>
+          <w:tcPr>
+            <w:tcW w:w="0" w:type="auto"/>
+            <w:hideMark/>
+          </w:tcPr>
+          <w:p>
+            <w:pPr>
+              <w:cnfStyle w:val="000000100000" w:firstRow="0" w:lastRow="0" w:firstColumn="0" w:lastColumn="0" w:oddVBand="0" w:evenVBand="0" w:oddHBand="1" w:evenHBand="0" w:firstRowFirstColumn="0" w:firstRowLastColumn="0" w:lastRowFirstColumn="0" w:lastRowLastColumn="0"/>
+              <w:rPr>
+                <w:sz w:val="26"/>
+                <w:szCs w:val="26"/>
+              </w:rPr>
+            </w:pPr>
+            <w:r>
+              <w:rPr>
+                <w:sz w:val="26"/>
+                <w:szCs w:val="26"/>
+              </w:rPr>
+              <w:t>Medium</w:t>
+            </w:r>
+          </w:p>
+        </w:tc>
+        <w:tc>
+          <w:tcPr>
+            <w:tcW w:w="0" w:type="auto"/>
+            <w:hideMark/>
+          </w:tcPr>
+          <w:p>
+            <w:pPr>
+              <w:cnfStyle w:val="000000100000" w:firstRow="0" w:lastRow="0" w:firstColumn="0" w:lastColumn="0" w:oddVBand="0" w:evenVBand="0" w:oddHBand="1" w:evenHBand="0" w:firstRowFirstColumn="0" w:firstRowLastColumn="0" w:lastRowFirstColumn="0" w:lastRowLastColumn="0"/>
+              <w:rPr>
+                <w:sz w:val="26"/>
+                <w:szCs w:val="26"/>
+              </w:rPr>
+            </w:pPr>
+            <w:r>
+              <w:rPr>
+                <w:sz w:val="26"/>
+                <w:szCs w:val="26"/>
+              </w:rPr>
+              <w:t>Blazing Fast</w:t>
+            </w:r>
+          </w:p>
+        </w:tc>
+      </w:tr>
+    </w:tbl>
+    <w:p>
+      <w:pPr>
+        <w:rPr>
+          <w:sz w:val="26"/>
+          <w:szCs w:val="26"/>
         </w:rPr>
       </w:pPr>
     </w:p>
@@ -1801,6 +2653,109 @@
       </w:tcPr>
     </w:tblStylePr>
   </w:style>
+  <w:style w:type="table" w:styleId="GridTable5Dark-Accent5">
+    <w:name w:val="Grid Table 5 Dark Accent 5"/>
+    <w:basedOn w:val="TableNormal"/>
+    <w:uiPriority w:val="50"/>
+    <w:rsid w:val="001B2EA0"/>
+    <w:tblPr>
+      <w:tblStyleRowBandSize w:val="1"/>
+      <w:tblStyleColBandSize w:val="1"/>
+      <w:tblBorders>
+        <w:top w:val="single" w:sz="4" w:space="0" w:color="FFFFFF" w:themeColor="background1"/>
+        <w:left w:val="single" w:sz="4" w:space="0" w:color="FFFFFF" w:themeColor="background1"/>
+        <w:bottom w:val="single" w:sz="4" w:space="0" w:color="FFFFFF" w:themeColor="background1"/>
+        <w:right w:val="single" w:sz="4" w:space="0" w:color="FFFFFF" w:themeColor="background1"/>
+        <w:insideH w:val="single" w:sz="4" w:space="0" w:color="FFFFFF" w:themeColor="background1"/>
+        <w:insideV w:val="single" w:sz="4" w:space="0" w:color="FFFFFF" w:themeColor="background1"/>
+      </w:tblBorders>
+    </w:tblPr>
+    <w:tcPr>
+      <w:shd w:val="clear" w:color="auto" w:fill="DAEEF3" w:themeFill="accent5" w:themeFillTint="33"/>
+    </w:tcPr>
+    <w:tblStylePr w:type="firstRow">
+      <w:rPr>
+        <w:b/>
+        <w:bCs/>
+        <w:color w:val="FFFFFF" w:themeColor="background1"/>
+      </w:rPr>
+      <w:tblPr/>
+      <w:tcPr>
+        <w:tcBorders>
+          <w:top w:val="single" w:sz="4" w:space="0" w:color="FFFFFF" w:themeColor="background1"/>
+          <w:left w:val="single" w:sz="4" w:space="0" w:color="FFFFFF" w:themeColor="background1"/>
+          <w:right w:val="single" w:sz="4" w:space="0" w:color="FFFFFF" w:themeColor="background1"/>
+          <w:insideH w:val="nil"/>
+          <w:insideV w:val="nil"/>
+        </w:tcBorders>
+        <w:shd w:val="clear" w:color="auto" w:fill="4BACC6" w:themeFill="accent5"/>
+      </w:tcPr>
+    </w:tblStylePr>
+    <w:tblStylePr w:type="lastRow">
+      <w:rPr>
+        <w:b/>
+        <w:bCs/>
+        <w:color w:val="FFFFFF" w:themeColor="background1"/>
+      </w:rPr>
+      <w:tblPr/>
+      <w:tcPr>
+        <w:tcBorders>
+          <w:left w:val="single" w:sz="4" w:space="0" w:color="FFFFFF" w:themeColor="background1"/>
+          <w:bottom w:val="single" w:sz="4" w:space="0" w:color="FFFFFF" w:themeColor="background1"/>
+          <w:right w:val="single" w:sz="4" w:space="0" w:color="FFFFFF" w:themeColor="background1"/>
+          <w:insideH w:val="nil"/>
+          <w:insideV w:val="nil"/>
+        </w:tcBorders>
+        <w:shd w:val="clear" w:color="auto" w:fill="4BACC6" w:themeFill="accent5"/>
+      </w:tcPr>
+    </w:tblStylePr>
+    <w:tblStylePr w:type="firstCol">
+      <w:rPr>
+        <w:b/>
+        <w:bCs/>
+        <w:color w:val="FFFFFF" w:themeColor="background1"/>
+      </w:rPr>
+      <w:tblPr/>
+      <w:tcPr>
+        <w:tcBorders>
+          <w:top w:val="single" w:sz="4" w:space="0" w:color="FFFFFF" w:themeColor="background1"/>
+          <w:left w:val="single" w:sz="4" w:space="0" w:color="FFFFFF" w:themeColor="background1"/>
+          <w:bottom w:val="single" w:sz="4" w:space="0" w:color="FFFFFF" w:themeColor="background1"/>
+          <w:insideV w:val="nil"/>
+        </w:tcBorders>
+        <w:shd w:val="clear" w:color="auto" w:fill="4BACC6" w:themeFill="accent5"/>
+      </w:tcPr>
+    </w:tblStylePr>
+    <w:tblStylePr w:type="lastCol">
+      <w:rPr>
+        <w:b/>
+        <w:bCs/>
+        <w:color w:val="FFFFFF" w:themeColor="background1"/>
+      </w:rPr>
+      <w:tblPr/>
+      <w:tcPr>
+        <w:tcBorders>
+          <w:top w:val="single" w:sz="4" w:space="0" w:color="FFFFFF" w:themeColor="background1"/>
+          <w:bottom w:val="single" w:sz="4" w:space="0" w:color="FFFFFF" w:themeColor="background1"/>
+          <w:right w:val="single" w:sz="4" w:space="0" w:color="FFFFFF" w:themeColor="background1"/>
+          <w:insideV w:val="nil"/>
+        </w:tcBorders>
+        <w:shd w:val="clear" w:color="auto" w:fill="4BACC6" w:themeFill="accent5"/>
+      </w:tcPr>
+    </w:tblStylePr>
+    <w:tblStylePr w:type="band1Vert">
+      <w:tblPr/>
+      <w:tcPr>
+        <w:shd w:val="clear" w:color="auto" w:fill="B6DDE8" w:themeFill="accent5" w:themeFillTint="66"/>
+      </w:tcPr>
+    </w:tblStylePr>
+    <w:tblStylePr w:type="band1Horz">
+      <w:tblPr/>
+      <w:tcPr>
+        <w:shd w:val="clear" w:color="auto" w:fill="B6DDE8" w:themeFill="accent5" w:themeFillTint="66"/>
+      </w:tcPr>
+    </w:tblStylePr>
+  </w:style>
 </w:styles>
 </file>
 

</xml_diff>